<commit_message>
Made changes after practice
</commit_message>
<xml_diff>
--- a/Script/Script.docx
+++ b/Script/Script.docx
@@ -45,19 +45,49 @@
         <w:pStyle w:val="Standard"/>
       </w:pPr>
       <w:r>
-        <w:t xml:space="preserve">Jessie has already shown the bulk of lightkurves capabilities, so I don’t need to explain the basics as second time. </w:t>
+        <w:t xml:space="preserve">Jessie has already shown the bulk of </w:t>
+      </w:r>
+      <w:proofErr w:type="spellStart"/>
+      <w:r>
+        <w:t>lightkurves</w:t>
+      </w:r>
+      <w:proofErr w:type="spellEnd"/>
+      <w:r>
+        <w:t xml:space="preserve"> capabilities, so I don’t need to explain the basics as second time. </w:t>
       </w:r>
       <w:r>
         <w:t>I’m going to showcase</w:t>
       </w:r>
       <w:r>
-        <w:t xml:space="preserve"> the specific frequency-domain analysis tools we’ve developed for lightkurve!</w:t>
-      </w:r>
-    </w:p>
-    <w:p>
-      <w:pPr>
-        <w:pStyle w:val="Standard"/>
-      </w:pPr>
+        <w:t xml:space="preserve"> the specific frequency-domain analysis tools we’ve developed for </w:t>
+      </w:r>
+      <w:proofErr w:type="spellStart"/>
+      <w:r>
+        <w:t>lightkurve</w:t>
+      </w:r>
+      <w:proofErr w:type="spellEnd"/>
+      <w:r>
+        <w:t>!</w:t>
+      </w:r>
+    </w:p>
+    <w:p>
+      <w:pPr>
+        <w:pStyle w:val="Standard"/>
+      </w:pPr>
+    </w:p>
+    <w:p>
+      <w:pPr>
+        <w:pStyle w:val="Standard"/>
+        <w:rPr>
+          <w:b/>
+        </w:rPr>
+      </w:pPr>
+      <w:r>
+        <w:rPr>
+          <w:b/>
+        </w:rPr>
+        <w:t>Slide 2:</w:t>
+      </w:r>
     </w:p>
     <w:p>
       <w:pPr>
@@ -77,7 +107,42 @@
         <w:pStyle w:val="Standard"/>
       </w:pPr>
       <w:r>
-        <w:t xml:space="preserve">Before we get started, I want to mention some things. The great part about lightkurve is that it is a great collaborative platform. If you think there’s something missing from this talk today, you can probably get involved and add it yourself! Earlier this year, for example, Daniel Hey, Tim Bedding, and Keaton Bell hijacked the periodogram class to set the defaults to values more appropriate for studying all pulsating stars, not just solar-like oscillators. Them getting involved to make lightkurve more accessible for their work improved the code, made it easier to use for a new subfield of astronomers, and incited useful discussion. You can do the same! </w:t>
+        <w:t xml:space="preserve">Before we get started, I want to mention some things. The great part about </w:t>
+      </w:r>
+      <w:proofErr w:type="spellStart"/>
+      <w:r>
+        <w:t>lightkurve</w:t>
+      </w:r>
+      <w:proofErr w:type="spellEnd"/>
+      <w:r>
+        <w:t xml:space="preserve"> is that it is a great collaborative platform. If you think there’s something missing from this talk today, you can probably get involved </w:t>
+      </w:r>
+      <w:bookmarkStart w:id="0" w:name="_GoBack"/>
+      <w:bookmarkEnd w:id="0"/>
+      <w:r>
+        <w:t xml:space="preserve">and add it yourself! Earlier this year, for example, Daniel Hey, Tim Bedding, and Keaton Bell </w:t>
+      </w:r>
+      <w:r>
+        <w:t>got involved with</w:t>
+      </w:r>
+      <w:r>
+        <w:t xml:space="preserve"> the </w:t>
+      </w:r>
+      <w:proofErr w:type="spellStart"/>
+      <w:r>
+        <w:t>periodogram</w:t>
+      </w:r>
+      <w:proofErr w:type="spellEnd"/>
+      <w:r>
+        <w:t xml:space="preserve"> class to set the defaults to values more appropriate for studying all pulsating stars, not just solar-like oscillators. Them getting involved to make </w:t>
+      </w:r>
+      <w:proofErr w:type="spellStart"/>
+      <w:r>
+        <w:t>lightkurve</w:t>
+      </w:r>
+      <w:proofErr w:type="spellEnd"/>
+      <w:r>
+        <w:t xml:space="preserve"> more accessible for their work improved the code, made it easier to use for a new subfield of astronomers, and incited useful discussion. You can do the same! </w:t>
       </w:r>
     </w:p>
     <w:p>
@@ -123,20 +188,78 @@
         <w:pStyle w:val="Standard"/>
       </w:pPr>
       <w:r>
-        <w:t>The real power of lightkurve, as Jessie has already shown, is it’s accessibility of use. We’ve tried to make it so that function names are self explanatory, doc strings are little pockets of proper explanations, and that commands can easily be strung together.</w:t>
-      </w:r>
-    </w:p>
-    <w:p>
-      <w:pPr>
-        <w:pStyle w:val="Standard"/>
-      </w:pPr>
-    </w:p>
-    <w:p>
-      <w:pPr>
-        <w:pStyle w:val="Standard"/>
-      </w:pPr>
-      <w:r>
-        <w:t>So lets say if I wanted to change a lightkcurve into a periodogram, flatten and smooth that periodogram, and then plot the smoothed version, I could code it up like this:</w:t>
+        <w:t xml:space="preserve">The real power of </w:t>
+      </w:r>
+      <w:proofErr w:type="spellStart"/>
+      <w:r>
+        <w:t>lightkurve</w:t>
+      </w:r>
+      <w:proofErr w:type="spellEnd"/>
+      <w:r>
+        <w:t xml:space="preserve">, as Jessie has already shown, is </w:t>
+      </w:r>
+      <w:proofErr w:type="gramStart"/>
+      <w:r>
+        <w:t>it’s</w:t>
+      </w:r>
+      <w:proofErr w:type="gramEnd"/>
+      <w:r>
+        <w:t xml:space="preserve"> accessibility of use. We’ve tried to make it so that function names are </w:t>
+      </w:r>
+      <w:proofErr w:type="spellStart"/>
+      <w:r>
+        <w:t>self explanatory</w:t>
+      </w:r>
+      <w:proofErr w:type="spellEnd"/>
+      <w:r>
+        <w:t>, doc strings are little pockets of proper explanations, and that commands can easily be strung together.</w:t>
+      </w:r>
+    </w:p>
+    <w:p>
+      <w:pPr>
+        <w:pStyle w:val="Standard"/>
+      </w:pPr>
+    </w:p>
+    <w:p>
+      <w:pPr>
+        <w:pStyle w:val="Standard"/>
+      </w:pPr>
+      <w:r>
+        <w:t xml:space="preserve">So </w:t>
+      </w:r>
+      <w:proofErr w:type="spellStart"/>
+      <w:proofErr w:type="gramStart"/>
+      <w:r>
+        <w:t>lets</w:t>
+      </w:r>
+      <w:proofErr w:type="spellEnd"/>
+      <w:proofErr w:type="gramEnd"/>
+      <w:r>
+        <w:t xml:space="preserve"> say if I wanted to change a </w:t>
+      </w:r>
+      <w:proofErr w:type="spellStart"/>
+      <w:r>
+        <w:t>lightkcurve</w:t>
+      </w:r>
+      <w:proofErr w:type="spellEnd"/>
+      <w:r>
+        <w:t xml:space="preserve"> into a </w:t>
+      </w:r>
+      <w:proofErr w:type="spellStart"/>
+      <w:r>
+        <w:t>periodogram</w:t>
+      </w:r>
+      <w:proofErr w:type="spellEnd"/>
+      <w:r>
+        <w:t xml:space="preserve">, flatten and smooth that </w:t>
+      </w:r>
+      <w:proofErr w:type="spellStart"/>
+      <w:r>
+        <w:t>periodogram</w:t>
+      </w:r>
+      <w:proofErr w:type="spellEnd"/>
+      <w:r>
+        <w:t>, and then plot the smoothed version, I could code it up like this:</w:t>
       </w:r>
     </w:p>
     <w:p>
@@ -179,68 +302,240 @@
         </w:rPr>
       </w:pPr>
       <w:r>
-        <w:t>Here’s a quick look at some of the results of this. On the left is the newly made periodogram, and on the right I’ve plotted a smoothed version over a close-up of the seismic modes. At the bottom I’ve plotted an echelle diagram--- also made with lightkurve. I’ll get onto these in my example later.</w:t>
-      </w:r>
-    </w:p>
-    <w:p>
-      <w:pPr>
-        <w:pStyle w:val="Standard"/>
-        <w:rPr>
-          <w:b/>
-          <w:bCs/>
-        </w:rPr>
-      </w:pPr>
-    </w:p>
-    <w:p>
-      <w:pPr>
-        <w:pStyle w:val="Standard"/>
-        <w:rPr>
-          <w:b/>
-          <w:bCs/>
-        </w:rPr>
-      </w:pPr>
-      <w:r>
-        <w:rPr>
-          <w:b/>
-          <w:bCs/>
-        </w:rPr>
-        <w:t>Slide 4: We can do this stuff with seismic lightkurve, but only if flattened</w:t>
-      </w:r>
-    </w:p>
-    <w:p>
-      <w:pPr>
-        <w:pStyle w:val="Standard"/>
-        <w:rPr>
-          <w:bCs/>
-        </w:rPr>
-      </w:pPr>
-      <w:r>
-        <w:rPr>
-          <w:bCs/>
-        </w:rPr>
-        <w:t>There are a couple of different aspects to lightkurve periodograms. If we’re calculating it from a lightcurve (with a c) we can either get a BLS periodogram, for transit finding, or a lomb scargle periodogram, for asteroseismology. Using the flatten() function divides out a rudimentary background estimate, giving us a signal-to-noise periodogram.</w:t>
-      </w:r>
-    </w:p>
-    <w:p>
-      <w:pPr>
-        <w:pStyle w:val="Standard"/>
-        <w:rPr>
-          <w:bCs/>
-        </w:rPr>
-      </w:pPr>
-    </w:p>
-    <w:p>
-      <w:pPr>
-        <w:pStyle w:val="Standard"/>
-        <w:rPr>
-          <w:bCs/>
-        </w:rPr>
-      </w:pPr>
-      <w:r>
-        <w:rPr>
-          <w:bCs/>
-        </w:rPr>
-        <w:t>The core seismology tools are accessible from this signal to noise periodogram--- this is to make sure that we’re just dealing with the seismic modes and not the low frequency noise.</w:t>
+        <w:t xml:space="preserve">Here’s a quick look at some of the results of this. On the left is the newly made </w:t>
+      </w:r>
+      <w:proofErr w:type="spellStart"/>
+      <w:r>
+        <w:t>periodogram</w:t>
+      </w:r>
+      <w:proofErr w:type="spellEnd"/>
+      <w:r>
+        <w:t xml:space="preserve">, and on the right I’ve plotted a smoothed version over a close-up of the seismic modes. At the bottom I’ve plotted an echelle diagram--- also made with </w:t>
+      </w:r>
+      <w:proofErr w:type="spellStart"/>
+      <w:r>
+        <w:t>lightkurve</w:t>
+      </w:r>
+      <w:proofErr w:type="spellEnd"/>
+      <w:r>
+        <w:t>. I’ll get onto these in my example later.</w:t>
+      </w:r>
+    </w:p>
+    <w:p>
+      <w:pPr>
+        <w:pStyle w:val="Standard"/>
+        <w:rPr>
+          <w:b/>
+          <w:bCs/>
+        </w:rPr>
+      </w:pPr>
+    </w:p>
+    <w:p>
+      <w:pPr>
+        <w:pStyle w:val="Standard"/>
+        <w:rPr>
+          <w:b/>
+          <w:bCs/>
+        </w:rPr>
+      </w:pPr>
+      <w:r>
+        <w:rPr>
+          <w:b/>
+          <w:bCs/>
+        </w:rPr>
+        <w:t xml:space="preserve">Slide 4: We can do this stuff with seismic </w:t>
+      </w:r>
+      <w:proofErr w:type="spellStart"/>
+      <w:r>
+        <w:rPr>
+          <w:b/>
+          <w:bCs/>
+        </w:rPr>
+        <w:t>lightkurve</w:t>
+      </w:r>
+      <w:proofErr w:type="spellEnd"/>
+      <w:r>
+        <w:rPr>
+          <w:b/>
+          <w:bCs/>
+        </w:rPr>
+        <w:t>, but only if flattened</w:t>
+      </w:r>
+    </w:p>
+    <w:p>
+      <w:pPr>
+        <w:pStyle w:val="Standard"/>
+        <w:rPr>
+          <w:bCs/>
+        </w:rPr>
+      </w:pPr>
+      <w:r>
+        <w:rPr>
+          <w:bCs/>
+        </w:rPr>
+        <w:t xml:space="preserve">There are a couple of different aspects to </w:t>
+      </w:r>
+      <w:proofErr w:type="spellStart"/>
+      <w:r>
+        <w:rPr>
+          <w:bCs/>
+        </w:rPr>
+        <w:t>lightkurve</w:t>
+      </w:r>
+      <w:proofErr w:type="spellEnd"/>
+      <w:r>
+        <w:rPr>
+          <w:bCs/>
+        </w:rPr>
+        <w:t xml:space="preserve"> </w:t>
+      </w:r>
+      <w:proofErr w:type="spellStart"/>
+      <w:r>
+        <w:rPr>
+          <w:bCs/>
+        </w:rPr>
+        <w:t>periodograms</w:t>
+      </w:r>
+      <w:proofErr w:type="spellEnd"/>
+      <w:r>
+        <w:rPr>
+          <w:bCs/>
+        </w:rPr>
+        <w:t xml:space="preserve">. If we’re calculating it from a </w:t>
+      </w:r>
+      <w:proofErr w:type="spellStart"/>
+      <w:r>
+        <w:rPr>
+          <w:bCs/>
+        </w:rPr>
+        <w:t>lightcurve</w:t>
+      </w:r>
+      <w:proofErr w:type="spellEnd"/>
+      <w:r>
+        <w:rPr>
+          <w:bCs/>
+        </w:rPr>
+        <w:t xml:space="preserve"> (with a c) we can either get a BLS </w:t>
+      </w:r>
+      <w:proofErr w:type="spellStart"/>
+      <w:r>
+        <w:rPr>
+          <w:bCs/>
+        </w:rPr>
+        <w:t>periodogram</w:t>
+      </w:r>
+      <w:proofErr w:type="spellEnd"/>
+      <w:r>
+        <w:rPr>
+          <w:bCs/>
+        </w:rPr>
+        <w:t xml:space="preserve">, for transit finding, or a </w:t>
+      </w:r>
+      <w:proofErr w:type="spellStart"/>
+      <w:r>
+        <w:rPr>
+          <w:bCs/>
+        </w:rPr>
+        <w:t>lomb</w:t>
+      </w:r>
+      <w:proofErr w:type="spellEnd"/>
+      <w:r>
+        <w:rPr>
+          <w:bCs/>
+        </w:rPr>
+        <w:t xml:space="preserve"> </w:t>
+      </w:r>
+      <w:proofErr w:type="spellStart"/>
+      <w:r>
+        <w:rPr>
+          <w:bCs/>
+        </w:rPr>
+        <w:t>scargle</w:t>
+      </w:r>
+      <w:proofErr w:type="spellEnd"/>
+      <w:r>
+        <w:rPr>
+          <w:bCs/>
+        </w:rPr>
+        <w:t xml:space="preserve"> </w:t>
+      </w:r>
+      <w:proofErr w:type="spellStart"/>
+      <w:r>
+        <w:rPr>
+          <w:bCs/>
+        </w:rPr>
+        <w:t>periodogram</w:t>
+      </w:r>
+      <w:proofErr w:type="spellEnd"/>
+      <w:r>
+        <w:rPr>
+          <w:bCs/>
+        </w:rPr>
+        <w:t xml:space="preserve">, for asteroseismology. Using the </w:t>
+      </w:r>
+      <w:proofErr w:type="gramStart"/>
+      <w:r>
+        <w:rPr>
+          <w:bCs/>
+        </w:rPr>
+        <w:t>flatten(</w:t>
+      </w:r>
+      <w:proofErr w:type="gramEnd"/>
+      <w:r>
+        <w:rPr>
+          <w:bCs/>
+        </w:rPr>
+        <w:t xml:space="preserve">) function divides out a rudimentary background estimate, giving us a signal-to-noise </w:t>
+      </w:r>
+      <w:proofErr w:type="spellStart"/>
+      <w:r>
+        <w:rPr>
+          <w:bCs/>
+        </w:rPr>
+        <w:t>periodogram</w:t>
+      </w:r>
+      <w:proofErr w:type="spellEnd"/>
+      <w:r>
+        <w:rPr>
+          <w:bCs/>
+        </w:rPr>
+        <w:t>.</w:t>
+      </w:r>
+    </w:p>
+    <w:p>
+      <w:pPr>
+        <w:pStyle w:val="Standard"/>
+        <w:rPr>
+          <w:bCs/>
+        </w:rPr>
+      </w:pPr>
+    </w:p>
+    <w:p>
+      <w:pPr>
+        <w:pStyle w:val="Standard"/>
+        <w:rPr>
+          <w:bCs/>
+        </w:rPr>
+      </w:pPr>
+      <w:r>
+        <w:rPr>
+          <w:bCs/>
+        </w:rPr>
+        <w:t xml:space="preserve">The core seismology tools are accessible from this signal to noise </w:t>
+      </w:r>
+      <w:proofErr w:type="spellStart"/>
+      <w:r>
+        <w:rPr>
+          <w:bCs/>
+        </w:rPr>
+        <w:t>periodogram</w:t>
+      </w:r>
+      <w:proofErr w:type="spellEnd"/>
+      <w:r>
+        <w:rPr>
+          <w:bCs/>
+        </w:rPr>
+        <w:t>--- this is to make sure that we’re just dealing with the seismic modes and not the low frequency noise.</w:t>
       </w:r>
     </w:p>
     <w:p>
@@ -321,7 +616,23 @@
           <w:b/>
           <w:bCs/>
         </w:rPr>
-        <w:t>Notebook: Look I can quicklook a piece of in depth analysis</w:t>
+        <w:t xml:space="preserve">Notebook: Look I can </w:t>
+      </w:r>
+      <w:proofErr w:type="spellStart"/>
+      <w:r>
+        <w:rPr>
+          <w:b/>
+          <w:bCs/>
+        </w:rPr>
+        <w:t>quicklook</w:t>
+      </w:r>
+      <w:proofErr w:type="spellEnd"/>
+      <w:r>
+        <w:rPr>
+          <w:b/>
+          <w:bCs/>
+        </w:rPr>
+        <w:t xml:space="preserve"> a piece of in depth analysis</w:t>
       </w:r>
     </w:p>
     <w:p>
@@ -342,8 +653,6 @@
       <w:r>
         <w:t>Doing the analysis of Doris</w:t>
       </w:r>
-      <w:bookmarkStart w:id="0" w:name="_GoBack"/>
-      <w:bookmarkEnd w:id="0"/>
     </w:p>
     <w:p>
       <w:pPr>
@@ -431,7 +740,21 @@
         <w:rPr>
           <w:bCs/>
         </w:rPr>
-        <w:t>As I mentioned before, lightkurve is a team effort, and that team extends far beyond the gates of NASA Ames. Some ways you, the users can help out, ranked in order of direct effort, are:</w:t>
+        <w:t xml:space="preserve">As I mentioned before, </w:t>
+      </w:r>
+      <w:proofErr w:type="spellStart"/>
+      <w:r>
+        <w:rPr>
+          <w:bCs/>
+        </w:rPr>
+        <w:t>lightkurve</w:t>
+      </w:r>
+      <w:proofErr w:type="spellEnd"/>
+      <w:r>
+        <w:rPr>
+          <w:bCs/>
+        </w:rPr>
+        <w:t xml:space="preserve"> is a team effort, and that team extends far beyond the gates of NASA Ames. Some ways you, the users can help out, ranked in order of direct effort, are:</w:t>
       </w:r>
     </w:p>
     <w:p>
@@ -459,7 +782,21 @@
         <w:rPr>
           <w:bCs/>
         </w:rPr>
-        <w:t>-Joining in conversations on github!</w:t>
+        <w:t xml:space="preserve">-Joining in conversations on </w:t>
+      </w:r>
+      <w:proofErr w:type="spellStart"/>
+      <w:r>
+        <w:rPr>
+          <w:bCs/>
+        </w:rPr>
+        <w:t>github</w:t>
+      </w:r>
+      <w:proofErr w:type="spellEnd"/>
+      <w:r>
+        <w:rPr>
+          <w:bCs/>
+        </w:rPr>
+        <w:t>!</w:t>
       </w:r>
     </w:p>
     <w:p>
@@ -487,30 +824,72 @@
         <w:rPr>
           <w:bCs/>
         </w:rPr>
-        <w:t>-And getting others involved! Teach your students to use lightkurve, teach your new PhD’s to use lightkurve and encourage them to use it to learn asteroseismology. Get your friends involved, if they don’t do asteroseismology but you think they should. Asteroseismology is for sharing!</w:t>
-      </w:r>
-    </w:p>
-    <w:p>
-      <w:pPr>
-        <w:pStyle w:val="Standard"/>
-        <w:rPr>
-          <w:b/>
-          <w:bCs/>
-        </w:rPr>
-      </w:pPr>
-    </w:p>
-    <w:p>
-      <w:pPr>
-        <w:pStyle w:val="Standard"/>
-        <w:rPr>
-          <w:bCs/>
-        </w:rPr>
-      </w:pPr>
-      <w:r>
-        <w:rPr>
-          <w:bCs/>
-        </w:rPr>
-        <w:t>PS: When this talk goes online after this presentation, the links on this slide will take you straight to guides on how to do these things! If you really can’t wait, the info is on the lightkurve docs website.</w:t>
+        <w:t xml:space="preserve">-And getting others involved! Teach your students to use </w:t>
+      </w:r>
+      <w:proofErr w:type="spellStart"/>
+      <w:r>
+        <w:rPr>
+          <w:bCs/>
+        </w:rPr>
+        <w:t>lightkurve</w:t>
+      </w:r>
+      <w:proofErr w:type="spellEnd"/>
+      <w:r>
+        <w:rPr>
+          <w:bCs/>
+        </w:rPr>
+        <w:t xml:space="preserve">, teach your new PhD’s to use </w:t>
+      </w:r>
+      <w:proofErr w:type="spellStart"/>
+      <w:r>
+        <w:rPr>
+          <w:bCs/>
+        </w:rPr>
+        <w:t>lightkurve</w:t>
+      </w:r>
+      <w:proofErr w:type="spellEnd"/>
+      <w:r>
+        <w:rPr>
+          <w:bCs/>
+        </w:rPr>
+        <w:t xml:space="preserve"> and encourage them to use it to learn asteroseismology. Get your friends involved, if they don’t do asteroseismology but you think they should. Asteroseismology is for sharing!</w:t>
+      </w:r>
+    </w:p>
+    <w:p>
+      <w:pPr>
+        <w:pStyle w:val="Standard"/>
+        <w:rPr>
+          <w:b/>
+          <w:bCs/>
+        </w:rPr>
+      </w:pPr>
+    </w:p>
+    <w:p>
+      <w:pPr>
+        <w:pStyle w:val="Standard"/>
+        <w:rPr>
+          <w:bCs/>
+        </w:rPr>
+      </w:pPr>
+      <w:r>
+        <w:rPr>
+          <w:bCs/>
+        </w:rPr>
+        <w:t xml:space="preserve">PS: When this talk goes online after this presentation, the links on this slide will take you straight to guides on how to do these things! If you really can’t wait, the info is on the </w:t>
+      </w:r>
+      <w:proofErr w:type="spellStart"/>
+      <w:r>
+        <w:rPr>
+          <w:bCs/>
+        </w:rPr>
+        <w:t>lightkurve</w:t>
+      </w:r>
+      <w:proofErr w:type="spellEnd"/>
+      <w:r>
+        <w:rPr>
+          <w:bCs/>
+        </w:rPr>
+        <w:t xml:space="preserve"> docs website.</w:t>
       </w:r>
     </w:p>
     <w:p>
@@ -547,7 +926,23 @@
           <w:b/>
           <w:bCs/>
         </w:rPr>
-        <w:t>: You can do really simple quick-look seismology with lightkurve, and so can your undergraduates and everybody else with a basic grasp of Python</w:t>
+        <w:t xml:space="preserve">: You can do really simple quick-look seismology with </w:t>
+      </w:r>
+      <w:proofErr w:type="spellStart"/>
+      <w:r>
+        <w:rPr>
+          <w:b/>
+          <w:bCs/>
+        </w:rPr>
+        <w:t>lightkurve</w:t>
+      </w:r>
+      <w:proofErr w:type="spellEnd"/>
+      <w:r>
+        <w:rPr>
+          <w:b/>
+          <w:bCs/>
+        </w:rPr>
+        <w:t>, and so can your undergraduates and everybody else with a basic grasp of Python</w:t>
       </w:r>
     </w:p>
     <w:p>

</xml_diff>